<commit_message>
MidiModule dokumentation Lukas' andel
</commit_message>
<xml_diff>
--- a/Rapport og projektdokumentation/Projektdokumentation/Dokumentation af Design og Implementering/MidiModule/MidiModule.docx
+++ b/Rapport og projektdokumentation/Projektdokumentation/Dokumentation af Design og Implementering/MidiModule/MidiModule.docx
@@ -28,21 +28,1713 @@
       <w:r>
         <w:t xml:space="preserve"> Denne MidiSignal vector afsendes dernæst til AlsaAdapater, der står for interfacing til systemets ALSA-funktioner.</w:t>
       </w:r>
-      <w:bookmarkStart w:id="0" w:name="_GoBack"/>
-      <w:bookmarkEnd w:id="0"/>
-    </w:p>
+    </w:p>
+    <w:p>
+      <w:pPr>
+        <w:pStyle w:val="Overskrift5"/>
+      </w:pPr>
+      <w:r>
+        <w:t>Klassediagram</w:t>
+      </w:r>
+    </w:p>
+    <w:p>
+      <w:r>
+        <w:t>Herunder ses et klassediagram for MidiModule og dets nærmeste klasser. Udeladt er klassen DataMsg</w:t>
+      </w:r>
+      <w:r>
+        <w:rPr>
+          <w:rStyle w:val="Fodnotehenvisning"/>
+        </w:rPr>
+        <w:footnoteReference w:id="1"/>
+      </w:r>
+      <w:r>
+        <w:t xml:space="preserve">, </w:t>
+      </w:r>
+      <w:r>
+        <w:t>lagringsstruct</w:t>
+      </w:r>
+      <w:r>
+        <w:t>s i MappingScheme</w:t>
+      </w:r>
+      <w:r>
+        <w:rPr>
+          <w:rStyle w:val="Fodnotehenvisning"/>
+        </w:rPr>
+        <w:footnoteReference w:id="2"/>
+      </w:r>
+      <w:r>
+        <w:t>, samt AlsaAdapterens association til frameworket ALSA. Controller og Receiver har adgang til MidiModule gennem MsgQueue.</w:t>
+      </w:r>
+    </w:p>
+    <w:p>
+      <w:r>
+        <w:object w:dxaOrig="14833" w:dyaOrig="8665">
+          <v:shapetype id="_x0000_t75" coordsize="21600,21600" o:spt="75" o:preferrelative="t" path="m@4@5l@4@11@9@11@9@5xe" filled="f" stroked="f">
+            <v:stroke joinstyle="miter"/>
+            <v:formulas>
+              <v:f eqn="if lineDrawn pixelLineWidth 0"/>
+              <v:f eqn="sum @0 1 0"/>
+              <v:f eqn="sum 0 0 @1"/>
+              <v:f eqn="prod @2 1 2"/>
+              <v:f eqn="prod @3 21600 pixelWidth"/>
+              <v:f eqn="prod @3 21600 pixelHeight"/>
+              <v:f eqn="sum @0 0 1"/>
+              <v:f eqn="prod @6 1 2"/>
+              <v:f eqn="prod @7 21600 pixelWidth"/>
+              <v:f eqn="sum @8 21600 0"/>
+              <v:f eqn="prod @7 21600 pixelHeight"/>
+              <v:f eqn="sum @10 21600 0"/>
+            </v:formulas>
+            <v:path o:extrusionok="f" gradientshapeok="t" o:connecttype="rect"/>
+            <o:lock v:ext="edit" aspectratio="t"/>
+          </v:shapetype>
+          <v:shape id="_x0000_i1025" type="#_x0000_t75" style="width:481.5pt;height:281pt" o:ole="">
+            <v:imagedata r:id="rId7" o:title=""/>
+          </v:shape>
+          <o:OLEObject Type="Embed" ProgID="Visio.Drawing.15" ShapeID="_x0000_i1025" DrawAspect="Content" ObjectID="_1480160437" r:id="rId8"/>
+        </w:object>
+      </w:r>
+    </w:p>
+    <w:p>
+      <w:pPr>
+        <w:rPr>
+          <w:rFonts w:asciiTheme="majorHAnsi" w:eastAsiaTheme="majorEastAsia" w:hAnsiTheme="majorHAnsi" w:cstheme="majorBidi"/>
+          <w:color w:val="2E74B5" w:themeColor="accent1" w:themeShade="BF"/>
+        </w:rPr>
+      </w:pPr>
+      <w:r>
+        <w:br w:type="page"/>
+      </w:r>
+    </w:p>
+    <w:p>
+      <w:pPr>
+        <w:pStyle w:val="Overskrift5"/>
+      </w:pPr>
+      <w:r>
+        <w:lastRenderedPageBreak/>
+        <w:t>Funktionsbeskrivelser</w:t>
+      </w:r>
+    </w:p>
+    <w:tbl>
+      <w:tblPr>
+        <w:tblStyle w:val="Tabel-Gitter"/>
+        <w:tblW w:w="9634" w:type="dxa"/>
+        <w:tblLook w:val="04A0" w:firstRow="1" w:lastRow="0" w:firstColumn="1" w:lastColumn="0" w:noHBand="0" w:noVBand="1"/>
+      </w:tblPr>
+      <w:tblGrid>
+        <w:gridCol w:w="1333"/>
+        <w:gridCol w:w="8301"/>
+      </w:tblGrid>
+      <w:tr>
+        <w:tc>
+          <w:tcPr>
+            <w:tcW w:w="1333" w:type="dxa"/>
+          </w:tcPr>
+          <w:p>
+            <w:pPr>
+              <w:spacing w:after="160"/>
+              <w:rPr>
+                <w:b/>
+              </w:rPr>
+            </w:pPr>
+            <w:r>
+              <w:rPr>
+                <w:b/>
+              </w:rPr>
+              <w:t>Funktion</w:t>
+            </w:r>
+          </w:p>
+        </w:tc>
+        <w:tc>
+          <w:tcPr>
+            <w:tcW w:w="8301" w:type="dxa"/>
+          </w:tcPr>
+          <w:p>
+            <w:pPr>
+              <w:spacing w:after="160"/>
+              <w:rPr>
+                <w:lang w:val="en-US"/>
+              </w:rPr>
+            </w:pPr>
+            <w:r>
+              <w:rPr>
+                <w:lang w:val="en-US"/>
+              </w:rPr>
+              <w:t>start(): void</w:t>
+            </w:r>
+          </w:p>
+        </w:tc>
+      </w:tr>
+      <w:tr>
+        <w:tc>
+          <w:tcPr>
+            <w:tcW w:w="1333" w:type="dxa"/>
+          </w:tcPr>
+          <w:p>
+            <w:pPr>
+              <w:spacing w:after="160"/>
+              <w:rPr>
+                <w:b/>
+              </w:rPr>
+            </w:pPr>
+            <w:r>
+              <w:rPr>
+                <w:b/>
+              </w:rPr>
+              <w:t>Parametre</w:t>
+            </w:r>
+          </w:p>
+        </w:tc>
+        <w:tc>
+          <w:tcPr>
+            <w:tcW w:w="8301" w:type="dxa"/>
+          </w:tcPr>
+          <w:p>
+            <w:pPr>
+              <w:spacing w:after="160"/>
+            </w:pPr>
+            <w:r>
+              <w:t>Ingen</w:t>
+            </w:r>
+          </w:p>
+        </w:tc>
+      </w:tr>
+      <w:tr>
+        <w:tc>
+          <w:tcPr>
+            <w:tcW w:w="1333" w:type="dxa"/>
+          </w:tcPr>
+          <w:p>
+            <w:pPr>
+              <w:spacing w:after="160"/>
+              <w:rPr>
+                <w:b/>
+              </w:rPr>
+            </w:pPr>
+            <w:r>
+              <w:rPr>
+                <w:b/>
+              </w:rPr>
+              <w:t>Returværdi</w:t>
+            </w:r>
+          </w:p>
+        </w:tc>
+        <w:tc>
+          <w:tcPr>
+            <w:tcW w:w="8301" w:type="dxa"/>
+          </w:tcPr>
+          <w:p>
+            <w:pPr>
+              <w:spacing w:after="160"/>
+            </w:pPr>
+            <w:r>
+              <w:t>Ingen</w:t>
+            </w:r>
+          </w:p>
+        </w:tc>
+      </w:tr>
+      <w:tr>
+        <w:tc>
+          <w:tcPr>
+            <w:tcW w:w="1333" w:type="dxa"/>
+          </w:tcPr>
+          <w:p>
+            <w:pPr>
+              <w:spacing w:after="160"/>
+              <w:rPr>
+                <w:b/>
+              </w:rPr>
+            </w:pPr>
+            <w:r>
+              <w:rPr>
+                <w:b/>
+              </w:rPr>
+              <w:t>Beskrivelse</w:t>
+            </w:r>
+          </w:p>
+        </w:tc>
+        <w:tc>
+          <w:tcPr>
+            <w:tcW w:w="8301" w:type="dxa"/>
+          </w:tcPr>
+          <w:p/>
+        </w:tc>
+      </w:tr>
+    </w:tbl>
     <w:p/>
+    <w:tbl>
+      <w:tblPr>
+        <w:tblStyle w:val="Tabel-Gitter"/>
+        <w:tblW w:w="9634" w:type="dxa"/>
+        <w:tblLook w:val="04A0" w:firstRow="1" w:lastRow="0" w:firstColumn="1" w:lastColumn="0" w:noHBand="0" w:noVBand="1"/>
+      </w:tblPr>
+      <w:tblGrid>
+        <w:gridCol w:w="1333"/>
+        <w:gridCol w:w="8301"/>
+      </w:tblGrid>
+      <w:tr>
+        <w:tc>
+          <w:tcPr>
+            <w:tcW w:w="1333" w:type="dxa"/>
+          </w:tcPr>
+          <w:p>
+            <w:pPr>
+              <w:spacing w:after="160"/>
+              <w:rPr>
+                <w:b/>
+              </w:rPr>
+            </w:pPr>
+            <w:r>
+              <w:rPr>
+                <w:b/>
+              </w:rPr>
+              <w:t>Funktion</w:t>
+            </w:r>
+          </w:p>
+        </w:tc>
+        <w:tc>
+          <w:tcPr>
+            <w:tcW w:w="8301" w:type="dxa"/>
+          </w:tcPr>
+          <w:p>
+            <w:pPr>
+              <w:spacing w:after="160"/>
+              <w:rPr>
+                <w:lang w:val="en-US"/>
+              </w:rPr>
+            </w:pPr>
+            <w:r>
+              <w:rPr>
+                <w:lang w:val="en-US"/>
+              </w:rPr>
+              <w:t>join</w:t>
+            </w:r>
+            <w:r>
+              <w:rPr>
+                <w:lang w:val="en-US"/>
+              </w:rPr>
+              <w:t>(): void</w:t>
+            </w:r>
+          </w:p>
+        </w:tc>
+      </w:tr>
+      <w:tr>
+        <w:tc>
+          <w:tcPr>
+            <w:tcW w:w="1333" w:type="dxa"/>
+          </w:tcPr>
+          <w:p>
+            <w:pPr>
+              <w:spacing w:after="160"/>
+              <w:rPr>
+                <w:b/>
+              </w:rPr>
+            </w:pPr>
+            <w:r>
+              <w:rPr>
+                <w:b/>
+              </w:rPr>
+              <w:t>Parametre</w:t>
+            </w:r>
+          </w:p>
+        </w:tc>
+        <w:tc>
+          <w:tcPr>
+            <w:tcW w:w="8301" w:type="dxa"/>
+          </w:tcPr>
+          <w:p>
+            <w:pPr>
+              <w:spacing w:after="160"/>
+            </w:pPr>
+            <w:r>
+              <w:t>Ingen</w:t>
+            </w:r>
+          </w:p>
+        </w:tc>
+      </w:tr>
+      <w:tr>
+        <w:tc>
+          <w:tcPr>
+            <w:tcW w:w="1333" w:type="dxa"/>
+          </w:tcPr>
+          <w:p>
+            <w:pPr>
+              <w:spacing w:after="160"/>
+              <w:rPr>
+                <w:b/>
+              </w:rPr>
+            </w:pPr>
+            <w:r>
+              <w:rPr>
+                <w:b/>
+              </w:rPr>
+              <w:t>Returværdi</w:t>
+            </w:r>
+          </w:p>
+        </w:tc>
+        <w:tc>
+          <w:tcPr>
+            <w:tcW w:w="8301" w:type="dxa"/>
+          </w:tcPr>
+          <w:p>
+            <w:pPr>
+              <w:spacing w:after="160"/>
+            </w:pPr>
+            <w:r>
+              <w:t xml:space="preserve">Ingen </w:t>
+            </w:r>
+          </w:p>
+        </w:tc>
+      </w:tr>
+      <w:tr>
+        <w:tc>
+          <w:tcPr>
+            <w:tcW w:w="1333" w:type="dxa"/>
+          </w:tcPr>
+          <w:p>
+            <w:pPr>
+              <w:spacing w:after="160"/>
+              <w:rPr>
+                <w:b/>
+              </w:rPr>
+            </w:pPr>
+            <w:r>
+              <w:rPr>
+                <w:b/>
+              </w:rPr>
+              <w:t>Beskrivelse</w:t>
+            </w:r>
+          </w:p>
+        </w:tc>
+        <w:tc>
+          <w:tcPr>
+            <w:tcW w:w="8301" w:type="dxa"/>
+          </w:tcPr>
+          <w:p/>
+        </w:tc>
+      </w:tr>
+    </w:tbl>
     <w:p/>
+    <w:tbl>
+      <w:tblPr>
+        <w:tblStyle w:val="Tabel-Gitter"/>
+        <w:tblW w:w="9634" w:type="dxa"/>
+        <w:tblLook w:val="04A0" w:firstRow="1" w:lastRow="0" w:firstColumn="1" w:lastColumn="0" w:noHBand="0" w:noVBand="1"/>
+      </w:tblPr>
+      <w:tblGrid>
+        <w:gridCol w:w="1333"/>
+        <w:gridCol w:w="8301"/>
+      </w:tblGrid>
+      <w:tr>
+        <w:tc>
+          <w:tcPr>
+            <w:tcW w:w="1333" w:type="dxa"/>
+          </w:tcPr>
+          <w:p>
+            <w:pPr>
+              <w:spacing w:after="160"/>
+              <w:rPr>
+                <w:b/>
+              </w:rPr>
+            </w:pPr>
+            <w:r>
+              <w:rPr>
+                <w:b/>
+              </w:rPr>
+              <w:t>Funktion</w:t>
+            </w:r>
+          </w:p>
+        </w:tc>
+        <w:tc>
+          <w:tcPr>
+            <w:tcW w:w="8301" w:type="dxa"/>
+          </w:tcPr>
+          <w:p>
+            <w:pPr>
+              <w:spacing w:after="160"/>
+              <w:rPr>
+                <w:lang w:val="en-US"/>
+              </w:rPr>
+            </w:pPr>
+            <w:r>
+              <w:rPr>
+                <w:lang w:val="en-US"/>
+              </w:rPr>
+              <w:t>getMsgQueue</w:t>
+            </w:r>
+            <w:r>
+              <w:rPr>
+                <w:lang w:val="en-US"/>
+              </w:rPr>
+              <w:t xml:space="preserve">(): </w:t>
+            </w:r>
+            <w:r>
+              <w:rPr>
+                <w:lang w:val="en-US"/>
+              </w:rPr>
+              <w:t>MsgQueue*</w:t>
+            </w:r>
+          </w:p>
+        </w:tc>
+      </w:tr>
+      <w:tr>
+        <w:tc>
+          <w:tcPr>
+            <w:tcW w:w="1333" w:type="dxa"/>
+          </w:tcPr>
+          <w:p>
+            <w:pPr>
+              <w:spacing w:after="160"/>
+              <w:rPr>
+                <w:b/>
+              </w:rPr>
+            </w:pPr>
+            <w:r>
+              <w:rPr>
+                <w:b/>
+              </w:rPr>
+              <w:t>Parametre</w:t>
+            </w:r>
+          </w:p>
+        </w:tc>
+        <w:tc>
+          <w:tcPr>
+            <w:tcW w:w="8301" w:type="dxa"/>
+          </w:tcPr>
+          <w:p>
+            <w:pPr>
+              <w:spacing w:after="160"/>
+            </w:pPr>
+            <w:r>
+              <w:t>Ingen</w:t>
+            </w:r>
+          </w:p>
+        </w:tc>
+      </w:tr>
+      <w:tr>
+        <w:tc>
+          <w:tcPr>
+            <w:tcW w:w="1333" w:type="dxa"/>
+          </w:tcPr>
+          <w:p>
+            <w:pPr>
+              <w:spacing w:after="160"/>
+              <w:rPr>
+                <w:b/>
+              </w:rPr>
+            </w:pPr>
+            <w:r>
+              <w:rPr>
+                <w:b/>
+              </w:rPr>
+              <w:t>Returværdi</w:t>
+            </w:r>
+          </w:p>
+        </w:tc>
+        <w:tc>
+          <w:tcPr>
+            <w:tcW w:w="8301" w:type="dxa"/>
+          </w:tcPr>
+          <w:p>
+            <w:pPr>
+              <w:spacing w:after="160"/>
+            </w:pPr>
+            <w:r>
+              <w:t>MsgQueue *</w:t>
+            </w:r>
+          </w:p>
+        </w:tc>
+      </w:tr>
+      <w:tr>
+        <w:tc>
+          <w:tcPr>
+            <w:tcW w:w="1333" w:type="dxa"/>
+          </w:tcPr>
+          <w:p>
+            <w:pPr>
+              <w:spacing w:after="160"/>
+              <w:rPr>
+                <w:b/>
+              </w:rPr>
+            </w:pPr>
+            <w:r>
+              <w:rPr>
+                <w:b/>
+              </w:rPr>
+              <w:t>Beskrivelse</w:t>
+            </w:r>
+          </w:p>
+        </w:tc>
+        <w:tc>
+          <w:tcPr>
+            <w:tcW w:w="8301" w:type="dxa"/>
+          </w:tcPr>
+          <w:p/>
+        </w:tc>
+      </w:tr>
+    </w:tbl>
+    <w:p/>
+    <w:tbl>
+      <w:tblPr>
+        <w:tblStyle w:val="Tabel-Gitter"/>
+        <w:tblW w:w="9634" w:type="dxa"/>
+        <w:tblLook w:val="04A0" w:firstRow="1" w:lastRow="0" w:firstColumn="1" w:lastColumn="0" w:noHBand="0" w:noVBand="1"/>
+      </w:tblPr>
+      <w:tblGrid>
+        <w:gridCol w:w="1333"/>
+        <w:gridCol w:w="8301"/>
+      </w:tblGrid>
+      <w:tr>
+        <w:tc>
+          <w:tcPr>
+            <w:tcW w:w="1333" w:type="dxa"/>
+          </w:tcPr>
+          <w:p>
+            <w:pPr>
+              <w:spacing w:after="160"/>
+              <w:rPr>
+                <w:b/>
+              </w:rPr>
+            </w:pPr>
+            <w:r>
+              <w:rPr>
+                <w:b/>
+              </w:rPr>
+              <w:t>Funktion</w:t>
+            </w:r>
+          </w:p>
+        </w:tc>
+        <w:tc>
+          <w:tcPr>
+            <w:tcW w:w="8301" w:type="dxa"/>
+          </w:tcPr>
+          <w:p>
+            <w:pPr>
+              <w:spacing w:after="160"/>
+              <w:rPr>
+                <w:lang w:val="en-US"/>
+              </w:rPr>
+            </w:pPr>
+            <w:r>
+              <w:rPr>
+                <w:lang w:val="en-US"/>
+              </w:rPr>
+              <w:t>eventDispatcher</w:t>
+            </w:r>
+            <w:r>
+              <w:rPr>
+                <w:lang w:val="en-US"/>
+              </w:rPr>
+              <w:t>(): void</w:t>
+            </w:r>
+          </w:p>
+        </w:tc>
+      </w:tr>
+      <w:tr>
+        <w:tc>
+          <w:tcPr>
+            <w:tcW w:w="1333" w:type="dxa"/>
+          </w:tcPr>
+          <w:p>
+            <w:pPr>
+              <w:spacing w:after="160"/>
+              <w:rPr>
+                <w:b/>
+              </w:rPr>
+            </w:pPr>
+            <w:r>
+              <w:rPr>
+                <w:b/>
+              </w:rPr>
+              <w:t>Parametre</w:t>
+            </w:r>
+          </w:p>
+        </w:tc>
+        <w:tc>
+          <w:tcPr>
+            <w:tcW w:w="8301" w:type="dxa"/>
+          </w:tcPr>
+          <w:p>
+            <w:pPr>
+              <w:spacing w:after="160"/>
+            </w:pPr>
+            <w:r>
+              <w:t>Ingen</w:t>
+            </w:r>
+          </w:p>
+        </w:tc>
+      </w:tr>
+      <w:tr>
+        <w:tc>
+          <w:tcPr>
+            <w:tcW w:w="1333" w:type="dxa"/>
+          </w:tcPr>
+          <w:p>
+            <w:pPr>
+              <w:spacing w:after="160"/>
+              <w:rPr>
+                <w:b/>
+              </w:rPr>
+            </w:pPr>
+            <w:r>
+              <w:rPr>
+                <w:b/>
+              </w:rPr>
+              <w:t>Returværdi</w:t>
+            </w:r>
+          </w:p>
+        </w:tc>
+        <w:tc>
+          <w:tcPr>
+            <w:tcW w:w="8301" w:type="dxa"/>
+          </w:tcPr>
+          <w:p>
+            <w:pPr>
+              <w:spacing w:after="160"/>
+            </w:pPr>
+            <w:r>
+              <w:t>Ingen</w:t>
+            </w:r>
+          </w:p>
+        </w:tc>
+      </w:tr>
+      <w:tr>
+        <w:tc>
+          <w:tcPr>
+            <w:tcW w:w="1333" w:type="dxa"/>
+          </w:tcPr>
+          <w:p>
+            <w:pPr>
+              <w:spacing w:after="160"/>
+              <w:rPr>
+                <w:b/>
+              </w:rPr>
+            </w:pPr>
+            <w:r>
+              <w:rPr>
+                <w:b/>
+              </w:rPr>
+              <w:t>Beskrivelse</w:t>
+            </w:r>
+          </w:p>
+        </w:tc>
+        <w:tc>
+          <w:tcPr>
+            <w:tcW w:w="8301" w:type="dxa"/>
+          </w:tcPr>
+          <w:p/>
+        </w:tc>
+      </w:tr>
+    </w:tbl>
+    <w:p/>
+    <w:tbl>
+      <w:tblPr>
+        <w:tblStyle w:val="Tabel-Gitter"/>
+        <w:tblW w:w="9634" w:type="dxa"/>
+        <w:tblLook w:val="04A0" w:firstRow="1" w:lastRow="0" w:firstColumn="1" w:lastColumn="0" w:noHBand="0" w:noVBand="1"/>
+      </w:tblPr>
+      <w:tblGrid>
+        <w:gridCol w:w="1333"/>
+        <w:gridCol w:w="8301"/>
+      </w:tblGrid>
+      <w:tr>
+        <w:tc>
+          <w:tcPr>
+            <w:tcW w:w="1333" w:type="dxa"/>
+          </w:tcPr>
+          <w:p>
+            <w:pPr>
+              <w:spacing w:after="160"/>
+              <w:rPr>
+                <w:b/>
+              </w:rPr>
+            </w:pPr>
+            <w:r>
+              <w:rPr>
+                <w:b/>
+              </w:rPr>
+              <w:t>Funktion</w:t>
+            </w:r>
+          </w:p>
+        </w:tc>
+        <w:tc>
+          <w:tcPr>
+            <w:tcW w:w="8301" w:type="dxa"/>
+          </w:tcPr>
+          <w:p>
+            <w:pPr>
+              <w:spacing w:after="160"/>
+              <w:rPr>
+                <w:lang w:val="en-US"/>
+              </w:rPr>
+            </w:pPr>
+            <w:r>
+              <w:rPr>
+                <w:lang w:val="en-US"/>
+              </w:rPr>
+              <w:t>setPreset(list&lt;SensorConfiguration&gt;&amp; sensConfList): void</w:t>
+            </w:r>
+          </w:p>
+        </w:tc>
+      </w:tr>
+      <w:tr>
+        <w:tc>
+          <w:tcPr>
+            <w:tcW w:w="1333" w:type="dxa"/>
+          </w:tcPr>
+          <w:p>
+            <w:pPr>
+              <w:spacing w:after="160"/>
+              <w:rPr>
+                <w:b/>
+              </w:rPr>
+            </w:pPr>
+            <w:r>
+              <w:rPr>
+                <w:b/>
+              </w:rPr>
+              <w:t>Parametre</w:t>
+            </w:r>
+          </w:p>
+        </w:tc>
+        <w:tc>
+          <w:tcPr>
+            <w:tcW w:w="8301" w:type="dxa"/>
+          </w:tcPr>
+          <w:p>
+            <w:pPr>
+              <w:spacing w:after="160"/>
+            </w:pPr>
+            <w:r>
+              <w:t>list&lt;SensorConfiguration&gt;&amp; sensConfList</w:t>
+            </w:r>
+            <w:r>
+              <w:t xml:space="preserve">: </w:t>
+            </w:r>
+            <w:r>
+              <w:t>En reference til de SensorConfigurationer, der ligger i</w:t>
+            </w:r>
+            <w:r>
+              <w:t xml:space="preserve"> det preset, man ønsker at aktivere</w:t>
+            </w:r>
+          </w:p>
+        </w:tc>
+      </w:tr>
+      <w:tr>
+        <w:tc>
+          <w:tcPr>
+            <w:tcW w:w="1333" w:type="dxa"/>
+          </w:tcPr>
+          <w:p>
+            <w:pPr>
+              <w:spacing w:after="160"/>
+              <w:rPr>
+                <w:b/>
+              </w:rPr>
+            </w:pPr>
+            <w:r>
+              <w:rPr>
+                <w:b/>
+              </w:rPr>
+              <w:t>Returværdi</w:t>
+            </w:r>
+          </w:p>
+        </w:tc>
+        <w:tc>
+          <w:tcPr>
+            <w:tcW w:w="8301" w:type="dxa"/>
+          </w:tcPr>
+          <w:p>
+            <w:pPr>
+              <w:spacing w:after="160"/>
+            </w:pPr>
+            <w:r>
+              <w:t>Ingen</w:t>
+            </w:r>
+          </w:p>
+        </w:tc>
+      </w:tr>
+      <w:tr>
+        <w:tc>
+          <w:tcPr>
+            <w:tcW w:w="1333" w:type="dxa"/>
+          </w:tcPr>
+          <w:p>
+            <w:pPr>
+              <w:spacing w:after="160"/>
+              <w:rPr>
+                <w:b/>
+              </w:rPr>
+            </w:pPr>
+            <w:r>
+              <w:rPr>
+                <w:b/>
+              </w:rPr>
+              <w:t>Beskrivelse</w:t>
+            </w:r>
+          </w:p>
+        </w:tc>
+        <w:tc>
+          <w:tcPr>
+            <w:tcW w:w="8301" w:type="dxa"/>
+          </w:tcPr>
+          <w:p>
+            <w:r>
+              <w:t>Denne</w:t>
+            </w:r>
+            <w:r>
+              <w:t xml:space="preserve"> funktion opdaterer MidiModule’s atributter list&lt;SensorConfiguration&gt;&amp; og vector&lt;MidiModule&gt;</w:t>
+            </w:r>
+          </w:p>
+        </w:tc>
+      </w:tr>
+    </w:tbl>
+    <w:p/>
+    <w:p>
+      <w:r>
+        <w:br w:type="page"/>
+      </w:r>
+    </w:p>
+    <w:tbl>
+      <w:tblPr>
+        <w:tblStyle w:val="Tabel-Gitter"/>
+        <w:tblW w:w="9634" w:type="dxa"/>
+        <w:tblLook w:val="04A0" w:firstRow="1" w:lastRow="0" w:firstColumn="1" w:lastColumn="0" w:noHBand="0" w:noVBand="1"/>
+      </w:tblPr>
+      <w:tblGrid>
+        <w:gridCol w:w="1333"/>
+        <w:gridCol w:w="8301"/>
+      </w:tblGrid>
+      <w:tr>
+        <w:tc>
+          <w:tcPr>
+            <w:tcW w:w="1333" w:type="dxa"/>
+          </w:tcPr>
+          <w:p>
+            <w:pPr>
+              <w:spacing w:after="160"/>
+              <w:rPr>
+                <w:b/>
+              </w:rPr>
+            </w:pPr>
+            <w:r>
+              <w:rPr>
+                <w:b/>
+              </w:rPr>
+              <w:lastRenderedPageBreak/>
+              <w:t>Funktion</w:t>
+            </w:r>
+          </w:p>
+        </w:tc>
+        <w:tc>
+          <w:tcPr>
+            <w:tcW w:w="8301" w:type="dxa"/>
+          </w:tcPr>
+          <w:p>
+            <w:pPr>
+              <w:spacing w:after="160"/>
+              <w:rPr>
+                <w:lang w:val="en-US"/>
+              </w:rPr>
+            </w:pPr>
+            <w:r>
+              <w:rPr>
+                <w:lang w:val="en-US"/>
+              </w:rPr>
+              <w:t>handleDataMsg(DataMsg* msg): void</w:t>
+            </w:r>
+          </w:p>
+        </w:tc>
+      </w:tr>
+      <w:tr>
+        <w:tc>
+          <w:tcPr>
+            <w:tcW w:w="1333" w:type="dxa"/>
+          </w:tcPr>
+          <w:p>
+            <w:pPr>
+              <w:spacing w:after="160"/>
+              <w:rPr>
+                <w:b/>
+              </w:rPr>
+            </w:pPr>
+            <w:r>
+              <w:rPr>
+                <w:b/>
+              </w:rPr>
+              <w:t>Parametre</w:t>
+            </w:r>
+          </w:p>
+        </w:tc>
+        <w:tc>
+          <w:tcPr>
+            <w:tcW w:w="8301" w:type="dxa"/>
+          </w:tcPr>
+          <w:p>
+            <w:pPr>
+              <w:spacing w:after="160"/>
+            </w:pPr>
+            <w:r>
+              <w:rPr>
+                <w:lang w:val="en-US"/>
+              </w:rPr>
+              <w:t>DataMsg* msg</w:t>
+            </w:r>
+          </w:p>
+        </w:tc>
+      </w:tr>
+      <w:tr>
+        <w:tc>
+          <w:tcPr>
+            <w:tcW w:w="1333" w:type="dxa"/>
+          </w:tcPr>
+          <w:p>
+            <w:pPr>
+              <w:spacing w:after="160"/>
+              <w:rPr>
+                <w:b/>
+              </w:rPr>
+            </w:pPr>
+            <w:r>
+              <w:rPr>
+                <w:b/>
+              </w:rPr>
+              <w:t>Returværdi</w:t>
+            </w:r>
+          </w:p>
+        </w:tc>
+        <w:tc>
+          <w:tcPr>
+            <w:tcW w:w="8301" w:type="dxa"/>
+          </w:tcPr>
+          <w:p>
+            <w:pPr>
+              <w:spacing w:after="160"/>
+            </w:pPr>
+            <w:r>
+              <w:t>Ingen</w:t>
+            </w:r>
+          </w:p>
+        </w:tc>
+      </w:tr>
+      <w:tr>
+        <w:tc>
+          <w:tcPr>
+            <w:tcW w:w="1333" w:type="dxa"/>
+          </w:tcPr>
+          <w:p>
+            <w:pPr>
+              <w:spacing w:after="160"/>
+              <w:rPr>
+                <w:b/>
+              </w:rPr>
+            </w:pPr>
+            <w:r>
+              <w:rPr>
+                <w:b/>
+              </w:rPr>
+              <w:t>Beskrivelse</w:t>
+            </w:r>
+          </w:p>
+        </w:tc>
+        <w:tc>
+          <w:tcPr>
+            <w:tcW w:w="8301" w:type="dxa"/>
+          </w:tcPr>
+          <w:p>
+            <w:r>
+              <w:t>Kaldes</w:t>
+            </w:r>
+            <w:r>
+              <w:t xml:space="preserve"> automatisk når en DataMsg påfyldes MsgQueue. </w:t>
+            </w:r>
+            <w:r>
+              <w:t>Den har til opgave at opdatere MidiModules MidiSignal vector på baggrund af det modtagne data.</w:t>
+            </w:r>
+          </w:p>
+        </w:tc>
+      </w:tr>
+    </w:tbl>
+    <w:p/>
+    <w:tbl>
+      <w:tblPr>
+        <w:tblStyle w:val="Tabel-Gitter"/>
+        <w:tblW w:w="9634" w:type="dxa"/>
+        <w:tblLook w:val="04A0" w:firstRow="1" w:lastRow="0" w:firstColumn="1" w:lastColumn="0" w:noHBand="0" w:noVBand="1"/>
+      </w:tblPr>
+      <w:tblGrid>
+        <w:gridCol w:w="1333"/>
+        <w:gridCol w:w="8301"/>
+      </w:tblGrid>
+      <w:tr>
+        <w:tc>
+          <w:tcPr>
+            <w:tcW w:w="1333" w:type="dxa"/>
+          </w:tcPr>
+          <w:p>
+            <w:pPr>
+              <w:spacing w:after="160"/>
+              <w:rPr>
+                <w:b/>
+              </w:rPr>
+            </w:pPr>
+            <w:r>
+              <w:rPr>
+                <w:b/>
+              </w:rPr>
+              <w:t>Funktion</w:t>
+            </w:r>
+          </w:p>
+        </w:tc>
+        <w:tc>
+          <w:tcPr>
+            <w:tcW w:w="8301" w:type="dxa"/>
+          </w:tcPr>
+          <w:p>
+            <w:pPr>
+              <w:spacing w:after="160"/>
+            </w:pPr>
+            <w:r>
+              <w:t>handleS</w:t>
+            </w:r>
+            <w:r>
+              <w:t>h</w:t>
+            </w:r>
+            <w:r>
+              <w:t>utDownMsg(DataMsg * msg): void</w:t>
+            </w:r>
+          </w:p>
+        </w:tc>
+      </w:tr>
+      <w:tr>
+        <w:tc>
+          <w:tcPr>
+            <w:tcW w:w="1333" w:type="dxa"/>
+          </w:tcPr>
+          <w:p>
+            <w:pPr>
+              <w:spacing w:after="160"/>
+              <w:rPr>
+                <w:b/>
+              </w:rPr>
+            </w:pPr>
+            <w:r>
+              <w:rPr>
+                <w:b/>
+              </w:rPr>
+              <w:t>Parametre</w:t>
+            </w:r>
+          </w:p>
+        </w:tc>
+        <w:tc>
+          <w:tcPr>
+            <w:tcW w:w="8301" w:type="dxa"/>
+          </w:tcPr>
+          <w:p>
+            <w:pPr>
+              <w:spacing w:after="160"/>
+            </w:pPr>
+            <w:r>
+              <w:t>DataMsg * msg:</w:t>
+            </w:r>
+          </w:p>
+        </w:tc>
+      </w:tr>
+      <w:tr>
+        <w:tc>
+          <w:tcPr>
+            <w:tcW w:w="1333" w:type="dxa"/>
+          </w:tcPr>
+          <w:p>
+            <w:pPr>
+              <w:spacing w:after="160"/>
+              <w:rPr>
+                <w:b/>
+              </w:rPr>
+            </w:pPr>
+            <w:r>
+              <w:rPr>
+                <w:b/>
+              </w:rPr>
+              <w:t>Returværdi</w:t>
+            </w:r>
+          </w:p>
+        </w:tc>
+        <w:tc>
+          <w:tcPr>
+            <w:tcW w:w="8301" w:type="dxa"/>
+          </w:tcPr>
+          <w:p>
+            <w:pPr>
+              <w:spacing w:after="160"/>
+            </w:pPr>
+            <w:r>
+              <w:t>Ingen</w:t>
+            </w:r>
+          </w:p>
+        </w:tc>
+      </w:tr>
+      <w:tr>
+        <w:tc>
+          <w:tcPr>
+            <w:tcW w:w="1333" w:type="dxa"/>
+          </w:tcPr>
+          <w:p>
+            <w:pPr>
+              <w:spacing w:after="160"/>
+              <w:rPr>
+                <w:b/>
+              </w:rPr>
+            </w:pPr>
+            <w:r>
+              <w:rPr>
+                <w:b/>
+              </w:rPr>
+              <w:t>Beskrivelse</w:t>
+            </w:r>
+          </w:p>
+        </w:tc>
+        <w:tc>
+          <w:tcPr>
+            <w:tcW w:w="8301" w:type="dxa"/>
+          </w:tcPr>
+          <w:p/>
+        </w:tc>
+      </w:tr>
+    </w:tbl>
+    <w:p/>
+    <w:tbl>
+      <w:tblPr>
+        <w:tblStyle w:val="Tabel-Gitter"/>
+        <w:tblW w:w="9634" w:type="dxa"/>
+        <w:tblLook w:val="04A0" w:firstRow="1" w:lastRow="0" w:firstColumn="1" w:lastColumn="0" w:noHBand="0" w:noVBand="1"/>
+      </w:tblPr>
+      <w:tblGrid>
+        <w:gridCol w:w="1333"/>
+        <w:gridCol w:w="8301"/>
+      </w:tblGrid>
+      <w:tr>
+        <w:tc>
+          <w:tcPr>
+            <w:tcW w:w="1333" w:type="dxa"/>
+          </w:tcPr>
+          <w:p>
+            <w:pPr>
+              <w:spacing w:after="160"/>
+              <w:rPr>
+                <w:b/>
+              </w:rPr>
+            </w:pPr>
+            <w:r>
+              <w:rPr>
+                <w:b/>
+              </w:rPr>
+              <w:t>Funktion</w:t>
+            </w:r>
+          </w:p>
+        </w:tc>
+        <w:tc>
+          <w:tcPr>
+            <w:tcW w:w="8301" w:type="dxa"/>
+          </w:tcPr>
+          <w:p>
+            <w:pPr>
+              <w:spacing w:after="160"/>
+              <w:rPr>
+                <w:lang w:val="en-US"/>
+              </w:rPr>
+            </w:pPr>
+            <w:r>
+              <w:t>B</w:t>
+            </w:r>
+            <w:r>
+              <w:t>R</w:t>
+            </w:r>
+            <w:r>
+              <w:t>3K_err</w:t>
+            </w:r>
+            <w:r>
+              <w:rPr>
+                <w:lang w:val="en-US"/>
+              </w:rPr>
+              <w:t>or(int errorNum, std::string msg): void</w:t>
+            </w:r>
+          </w:p>
+        </w:tc>
+      </w:tr>
+      <w:tr>
+        <w:tc>
+          <w:tcPr>
+            <w:tcW w:w="1333" w:type="dxa"/>
+          </w:tcPr>
+          <w:p>
+            <w:pPr>
+              <w:spacing w:after="160"/>
+              <w:rPr>
+                <w:b/>
+              </w:rPr>
+            </w:pPr>
+            <w:r>
+              <w:rPr>
+                <w:b/>
+              </w:rPr>
+              <w:t>Parametre</w:t>
+            </w:r>
+          </w:p>
+        </w:tc>
+        <w:tc>
+          <w:tcPr>
+            <w:tcW w:w="8301" w:type="dxa"/>
+          </w:tcPr>
+          <w:p>
+            <w:pPr>
+              <w:spacing w:after="160"/>
+            </w:pPr>
+            <w:r>
+              <w:t>int errorNum</w:t>
+            </w:r>
+            <w:r>
+              <w:t>:</w:t>
+            </w:r>
+            <w:r>
+              <w:br/>
+            </w:r>
+            <w:r>
+              <w:t>std::string msg</w:t>
+            </w:r>
+            <w:r>
+              <w:t xml:space="preserve">: </w:t>
+            </w:r>
+          </w:p>
+        </w:tc>
+      </w:tr>
+      <w:tr>
+        <w:tc>
+          <w:tcPr>
+            <w:tcW w:w="1333" w:type="dxa"/>
+          </w:tcPr>
+          <w:p>
+            <w:pPr>
+              <w:spacing w:after="160"/>
+              <w:rPr>
+                <w:b/>
+              </w:rPr>
+            </w:pPr>
+            <w:r>
+              <w:rPr>
+                <w:b/>
+              </w:rPr>
+              <w:t>Returværdi</w:t>
+            </w:r>
+          </w:p>
+        </w:tc>
+        <w:tc>
+          <w:tcPr>
+            <w:tcW w:w="8301" w:type="dxa"/>
+          </w:tcPr>
+          <w:p>
+            <w:pPr>
+              <w:spacing w:after="160"/>
+            </w:pPr>
+            <w:r>
+              <w:t>Ingen</w:t>
+            </w:r>
+          </w:p>
+        </w:tc>
+      </w:tr>
+      <w:tr>
+        <w:tc>
+          <w:tcPr>
+            <w:tcW w:w="1333" w:type="dxa"/>
+          </w:tcPr>
+          <w:p>
+            <w:pPr>
+              <w:spacing w:after="160"/>
+              <w:rPr>
+                <w:b/>
+              </w:rPr>
+            </w:pPr>
+            <w:r>
+              <w:rPr>
+                <w:b/>
+              </w:rPr>
+              <w:t>Beskrivelse</w:t>
+            </w:r>
+          </w:p>
+        </w:tc>
+        <w:tc>
+          <w:tcPr>
+            <w:tcW w:w="8301" w:type="dxa"/>
+          </w:tcPr>
+          <w:p/>
+        </w:tc>
+      </w:tr>
+    </w:tbl>
+    <w:p/>
+    <w:tbl>
+      <w:tblPr>
+        <w:tblStyle w:val="Tabel-Gitter"/>
+        <w:tblW w:w="9634" w:type="dxa"/>
+        <w:tblLook w:val="04A0" w:firstRow="1" w:lastRow="0" w:firstColumn="1" w:lastColumn="0" w:noHBand="0" w:noVBand="1"/>
+      </w:tblPr>
+      <w:tblGrid>
+        <w:gridCol w:w="1333"/>
+        <w:gridCol w:w="8301"/>
+      </w:tblGrid>
+      <w:tr>
+        <w:tc>
+          <w:tcPr>
+            <w:tcW w:w="1333" w:type="dxa"/>
+          </w:tcPr>
+          <w:p>
+            <w:pPr>
+              <w:spacing w:after="160"/>
+              <w:rPr>
+                <w:b/>
+              </w:rPr>
+            </w:pPr>
+            <w:r>
+              <w:rPr>
+                <w:b/>
+              </w:rPr>
+              <w:t>Funktion</w:t>
+            </w:r>
+          </w:p>
+        </w:tc>
+        <w:tc>
+          <w:tcPr>
+            <w:tcW w:w="8301" w:type="dxa"/>
+          </w:tcPr>
+          <w:p>
+            <w:pPr>
+              <w:spacing w:after="160"/>
+            </w:pPr>
+          </w:p>
+        </w:tc>
+      </w:tr>
+      <w:tr>
+        <w:tc>
+          <w:tcPr>
+            <w:tcW w:w="1333" w:type="dxa"/>
+          </w:tcPr>
+          <w:p>
+            <w:pPr>
+              <w:spacing w:after="160"/>
+              <w:rPr>
+                <w:b/>
+              </w:rPr>
+            </w:pPr>
+            <w:r>
+              <w:rPr>
+                <w:b/>
+              </w:rPr>
+              <w:t>Parametre</w:t>
+            </w:r>
+          </w:p>
+        </w:tc>
+        <w:tc>
+          <w:tcPr>
+            <w:tcW w:w="8301" w:type="dxa"/>
+          </w:tcPr>
+          <w:p>
+            <w:pPr>
+              <w:spacing w:after="160"/>
+            </w:pPr>
+          </w:p>
+        </w:tc>
+      </w:tr>
+      <w:tr>
+        <w:tc>
+          <w:tcPr>
+            <w:tcW w:w="1333" w:type="dxa"/>
+          </w:tcPr>
+          <w:p>
+            <w:pPr>
+              <w:spacing w:after="160"/>
+              <w:rPr>
+                <w:b/>
+              </w:rPr>
+            </w:pPr>
+            <w:r>
+              <w:rPr>
+                <w:b/>
+              </w:rPr>
+              <w:t>Returværdi</w:t>
+            </w:r>
+          </w:p>
+        </w:tc>
+        <w:tc>
+          <w:tcPr>
+            <w:tcW w:w="8301" w:type="dxa"/>
+          </w:tcPr>
+          <w:p>
+            <w:pPr>
+              <w:spacing w:after="160"/>
+            </w:pPr>
+          </w:p>
+        </w:tc>
+      </w:tr>
+      <w:tr>
+        <w:tc>
+          <w:tcPr>
+            <w:tcW w:w="1333" w:type="dxa"/>
+          </w:tcPr>
+          <w:p>
+            <w:pPr>
+              <w:spacing w:after="160"/>
+              <w:rPr>
+                <w:b/>
+              </w:rPr>
+            </w:pPr>
+            <w:r>
+              <w:rPr>
+                <w:b/>
+              </w:rPr>
+              <w:t>Beskrivelse</w:t>
+            </w:r>
+          </w:p>
+        </w:tc>
+        <w:tc>
+          <w:tcPr>
+            <w:tcW w:w="8301" w:type="dxa"/>
+          </w:tcPr>
+          <w:p/>
+        </w:tc>
+      </w:tr>
+    </w:tbl>
+    <w:p/>
+    <w:p>
+      <w:pPr>
+        <w:rPr>
+          <w:rFonts w:asciiTheme="majorHAnsi" w:eastAsiaTheme="majorEastAsia" w:hAnsiTheme="majorHAnsi" w:cstheme="majorBidi"/>
+          <w:i/>
+          <w:iCs/>
+          <w:color w:val="2E74B5" w:themeColor="accent1" w:themeShade="BF"/>
+        </w:rPr>
+      </w:pPr>
+      <w:r>
+        <w:br w:type="page"/>
+      </w:r>
+    </w:p>
     <w:p>
       <w:pPr>
         <w:pStyle w:val="Overskrift4"/>
       </w:pPr>
       <w:r>
+        <w:lastRenderedPageBreak/>
         <w:t>Implementering</w:t>
       </w:r>
     </w:p>
+    <w:p>
+      <w:pPr>
+        <w:pStyle w:val="Overskrift5"/>
+      </w:pPr>
+      <w:r>
+        <w:t>start</w:t>
+      </w:r>
+    </w:p>
     <w:p/>
+    <w:p>
+      <w:pPr>
+        <w:pStyle w:val="Overskrift5"/>
+      </w:pPr>
+      <w:r>
+        <w:t>join</w:t>
+      </w:r>
+    </w:p>
     <w:p/>
+    <w:p>
+      <w:pPr>
+        <w:pStyle w:val="Overskrift5"/>
+        <w:rPr>
+          <w:lang w:val="en-US"/>
+        </w:rPr>
+      </w:pPr>
+      <w:r>
+        <w:rPr>
+          <w:lang w:val="en-US"/>
+        </w:rPr>
+        <w:t>getMsgQueue</w:t>
+      </w:r>
+    </w:p>
+    <w:p>
+      <w:pPr>
+        <w:rPr>
+          <w:lang w:val="en-US"/>
+        </w:rPr>
+      </w:pPr>
+    </w:p>
+    <w:p>
+      <w:pPr>
+        <w:pStyle w:val="Overskrift5"/>
+        <w:rPr>
+          <w:lang w:val="en-US"/>
+        </w:rPr>
+      </w:pPr>
+      <w:r>
+        <w:rPr>
+          <w:lang w:val="en-US"/>
+        </w:rPr>
+        <w:t>setPreset</w:t>
+      </w:r>
+    </w:p>
+    <w:p>
+      <w:r>
+        <w:t xml:space="preserve">Implementeringen for setPreset er ligetil takket være </w:t>
+      </w:r>
+      <w:r>
+        <w:t xml:space="preserve">STL </w:t>
+      </w:r>
+      <w:r>
+        <w:t>containerne list og vector. Disse muliggør opdatering af MidiModule attributterne som følge:</w:t>
+      </w:r>
+    </w:p>
+    <w:p>
+      <w:pPr>
+        <w:autoSpaceDE w:val="0"/>
+        <w:autoSpaceDN w:val="0"/>
+        <w:adjustRightInd w:val="0"/>
+        <w:spacing w:after="0" w:line="240" w:lineRule="auto"/>
+        <w:rPr>
+          <w:rFonts w:ascii="Consolas" w:hAnsi="Consolas" w:cs="Consolas"/>
+          <w:color w:val="000000"/>
+          <w:sz w:val="19"/>
+          <w:szCs w:val="19"/>
+          <w:highlight w:val="white"/>
+          <w:lang w:val="en-US"/>
+        </w:rPr>
+      </w:pPr>
+      <w:r>
+        <w:rPr>
+          <w:rFonts w:ascii="Consolas" w:hAnsi="Consolas" w:cs="Consolas"/>
+          <w:color w:val="000000"/>
+          <w:sz w:val="19"/>
+          <w:szCs w:val="19"/>
+          <w:highlight w:val="white"/>
+          <w:lang w:val="en-US"/>
+        </w:rPr>
+        <w:t>sensorConfList_ = sensConfList;</w:t>
+      </w:r>
+    </w:p>
+    <w:p>
+      <w:pPr>
+        <w:rPr>
+          <w:rFonts w:ascii="Consolas" w:hAnsi="Consolas" w:cs="Consolas"/>
+          <w:color w:val="000000"/>
+          <w:sz w:val="19"/>
+          <w:szCs w:val="19"/>
+          <w:lang w:val="en-US"/>
+        </w:rPr>
+      </w:pPr>
+      <w:r>
+        <w:rPr>
+          <w:rFonts w:ascii="Consolas" w:hAnsi="Consolas" w:cs="Consolas"/>
+          <w:color w:val="000000"/>
+          <w:sz w:val="19"/>
+          <w:szCs w:val="19"/>
+          <w:highlight w:val="white"/>
+          <w:lang w:val="en-US"/>
+        </w:rPr>
+        <w:t>midiSignalVector_ = std::vector&lt;MidiSignal&gt;(sensConfList.size());</w:t>
+      </w:r>
+    </w:p>
+    <w:p>
+      <w:r>
+        <w:t>Bemærk at der o</w:t>
+      </w:r>
+      <w:r>
+        <w:t>prettes et MidiSignal for hver S</w:t>
+      </w:r>
+      <w:r>
+        <w:t>ensorConfiguration</w:t>
+      </w:r>
+      <w:r>
+        <w:t xml:space="preserve"> i sensConfList.</w:t>
+      </w:r>
+      <w:r>
+        <w:t xml:space="preserve"> </w:t>
+      </w:r>
+    </w:p>
+    <w:p>
+      <w:pPr>
+        <w:pStyle w:val="Overskrift5"/>
+      </w:pPr>
+      <w:r>
+        <w:t>handleDataMsg</w:t>
+      </w:r>
+    </w:p>
+    <w:p>
+      <w:r>
+        <w:t>MidiSignal vector opdateres ved at itterere gennem MidiSignals sensConfList og kalde dennes map</w:t>
+      </w:r>
+      <w:r>
+        <w:t>-funktion med det modtagne data.</w:t>
+      </w:r>
+      <w:r>
+        <w:t xml:space="preserve"> Dernæst afsendes det den opdaterede midiSignalVector til AlsaAdapter.</w:t>
+      </w:r>
+    </w:p>
+    <w:p>
+      <w:r>
+        <w:t>Herunder ses et sekvensdiagram for funktionen</w:t>
+      </w:r>
+    </w:p>
+    <w:p>
+      <w:r>
+        <w:object w:dxaOrig="10117" w:dyaOrig="6516">
+          <v:shape id="_x0000_i1026" type="#_x0000_t75" style="width:481.5pt;height:310pt" o:ole="">
+            <v:imagedata r:id="rId9" o:title=""/>
+          </v:shape>
+          <o:OLEObject Type="Embed" ProgID="Visio.Drawing.15" ShapeID="_x0000_i1026" DrawAspect="Content" ObjectID="_1480160438" r:id="rId10"/>
+        </w:object>
+      </w:r>
+    </w:p>
+    <w:p/>
+    <w:p>
+      <w:pPr>
+        <w:pStyle w:val="Overskrift5"/>
+      </w:pPr>
+      <w:r>
+        <w:lastRenderedPageBreak/>
+        <w:t>handleS</w:t>
+      </w:r>
+      <w:r>
+        <w:t>h</w:t>
+      </w:r>
+      <w:r>
+        <w:t>utDownMsg</w:t>
+      </w:r>
+    </w:p>
+    <w:p>
+      <w:pPr>
+        <w:pStyle w:val="Overskrift5"/>
+        <w:rPr>
+          <w:lang w:val="en-US"/>
+        </w:rPr>
+      </w:pPr>
+      <w:r>
+        <w:t>B</w:t>
+      </w:r>
+      <w:r>
+        <w:t>R</w:t>
+      </w:r>
+      <w:r>
+        <w:t>3K_err</w:t>
+      </w:r>
+      <w:r>
+        <w:rPr>
+          <w:lang w:val="en-US"/>
+        </w:rPr>
+        <w:t>or</w:t>
+      </w:r>
+    </w:p>
+    <w:p>
+      <w:pPr>
+        <w:rPr>
+          <w:lang w:val="en-US"/>
+        </w:rPr>
+      </w:pPr>
+    </w:p>
     <w:p>
       <w:pPr>
         <w:pStyle w:val="Overskrift4"/>
@@ -50,6 +1742,13 @@
       <w:r>
         <w:t>Test</w:t>
       </w:r>
+    </w:p>
+    <w:p>
+      <w:r>
+        <w:t>Der henvises til Fast Lane integrationstest.</w:t>
+      </w:r>
+      <w:bookmarkStart w:id="0" w:name="_GoBack"/>
+      <w:bookmarkEnd w:id="0"/>
     </w:p>
     <w:p/>
     <w:p/>
@@ -63,6 +1762,103 @@
     </w:sectPr>
   </w:body>
 </w:document>
+</file>
+
+<file path=word/endnotes.xml><?xml version="1.0" encoding="utf-8"?>
+<w:endnotes xmlns:wpc="http://schemas.microsoft.com/office/word/2010/wordprocessingCanvas" xmlns:mc="http://schemas.openxmlformats.org/markup-compatibility/2006" xmlns:o="urn:schemas-microsoft-com:office:office" xmlns:r="http://schemas.openxmlformats.org/officeDocument/2006/relationships" xmlns:m="http://schemas.openxmlformats.org/officeDocument/2006/math" xmlns:v="urn:schemas-microsoft-com:vml" xmlns:wp14="http://schemas.microsoft.com/office/word/2010/wordprocessingDrawing" xmlns:wp="http://schemas.openxmlformats.org/drawingml/2006/wordprocessingDrawing" xmlns:w10="urn:schemas-microsoft-com:office:word" xmlns:w="http://schemas.openxmlformats.org/wordprocessingml/2006/main" xmlns:w14="http://schemas.microsoft.com/office/word/2010/wordml" xmlns:w15="http://schemas.microsoft.com/office/word/2012/wordml" xmlns:wpg="http://schemas.microsoft.com/office/word/2010/wordprocessingGroup" xmlns:wpi="http://schemas.microsoft.com/office/word/2010/wordprocessingInk" xmlns:wne="http://schemas.microsoft.com/office/word/2006/wordml" xmlns:wps="http://schemas.microsoft.com/office/word/2010/wordprocessingShape" mc:Ignorable="w14 w15 wp14">
+  <w:endnote w:type="separator" w:id="-1">
+    <w:p>
+      <w:pPr>
+        <w:spacing w:after="0" w:line="240" w:lineRule="auto"/>
+      </w:pPr>
+      <w:r>
+        <w:separator/>
+      </w:r>
+    </w:p>
+  </w:endnote>
+  <w:endnote w:type="continuationSeparator" w:id="0">
+    <w:p>
+      <w:pPr>
+        <w:spacing w:after="0" w:line="240" w:lineRule="auto"/>
+      </w:pPr>
+      <w:r>
+        <w:continuationSeparator/>
+      </w:r>
+    </w:p>
+  </w:endnote>
+</w:endnotes>
+</file>
+
+<file path=word/footnotes.xml><?xml version="1.0" encoding="utf-8"?>
+<w:footnotes xmlns:wpc="http://schemas.microsoft.com/office/word/2010/wordprocessingCanvas" xmlns:mc="http://schemas.openxmlformats.org/markup-compatibility/2006" xmlns:o="urn:schemas-microsoft-com:office:office" xmlns:r="http://schemas.openxmlformats.org/officeDocument/2006/relationships" xmlns:m="http://schemas.openxmlformats.org/officeDocument/2006/math" xmlns:v="urn:schemas-microsoft-com:vml" xmlns:wp14="http://schemas.microsoft.com/office/word/2010/wordprocessingDrawing" xmlns:wp="http://schemas.openxmlformats.org/drawingml/2006/wordprocessingDrawing" xmlns:w10="urn:schemas-microsoft-com:office:word" xmlns:w="http://schemas.openxmlformats.org/wordprocessingml/2006/main" xmlns:w14="http://schemas.microsoft.com/office/word/2010/wordml" xmlns:w15="http://schemas.microsoft.com/office/word/2012/wordml" xmlns:wpg="http://schemas.microsoft.com/office/word/2010/wordprocessingGroup" xmlns:wpi="http://schemas.microsoft.com/office/word/2010/wordprocessingInk" xmlns:wne="http://schemas.microsoft.com/office/word/2006/wordml" xmlns:wps="http://schemas.microsoft.com/office/word/2010/wordprocessingShape" mc:Ignorable="w14 w15 wp14">
+  <w:footnote w:type="separator" w:id="-1">
+    <w:p>
+      <w:pPr>
+        <w:spacing w:after="0" w:line="240" w:lineRule="auto"/>
+      </w:pPr>
+      <w:r>
+        <w:separator/>
+      </w:r>
+    </w:p>
+  </w:footnote>
+  <w:footnote w:type="continuationSeparator" w:id="0">
+    <w:p>
+      <w:pPr>
+        <w:spacing w:after="0" w:line="240" w:lineRule="auto"/>
+      </w:pPr>
+      <w:r>
+        <w:continuationSeparator/>
+      </w:r>
+    </w:p>
+  </w:footnote>
+  <w:footnote w:id="1">
+    <w:p>
+      <w:pPr>
+        <w:pStyle w:val="Fodnotetekst"/>
+      </w:pPr>
+      <w:r>
+        <w:rPr>
+          <w:rStyle w:val="Fodnotehenvisning"/>
+        </w:rPr>
+        <w:footnoteRef/>
+      </w:r>
+      <w:r>
+        <w:t xml:space="preserve"> </w:t>
+      </w:r>
+      <w:r>
+        <w:rPr>
+          <w:color w:val="FF0000"/>
+        </w:rPr>
+        <w:t>Se Receiver s. XXX</w:t>
+      </w:r>
+      <w:r>
+        <w:t xml:space="preserve"> </w:t>
+      </w:r>
+    </w:p>
+  </w:footnote>
+  <w:footnote w:id="2">
+    <w:p>
+      <w:pPr>
+        <w:pStyle w:val="Fodnotetekst"/>
+      </w:pPr>
+      <w:r>
+        <w:rPr>
+          <w:rStyle w:val="Fodnotehenvisning"/>
+        </w:rPr>
+        <w:footnoteRef/>
+      </w:r>
+      <w:r>
+        <w:t xml:space="preserve"> </w:t>
+      </w:r>
+      <w:r>
+        <w:rPr>
+          <w:color w:val="FF0000"/>
+        </w:rPr>
+        <w:t>Se MappingScheme s. XXX</w:t>
+      </w:r>
+    </w:p>
+  </w:footnote>
+</w:footnotes>
 </file>
 
 <file path=word/styles.xml><?xml version="1.0" encoding="utf-8"?>
@@ -525,6 +2321,26 @@
       <w:color w:val="2E74B5" w:themeColor="accent1" w:themeShade="BF"/>
     </w:rPr>
   </w:style>
+  <w:style w:type="paragraph" w:styleId="Overskrift5">
+    <w:name w:val="heading 5"/>
+    <w:basedOn w:val="Normal"/>
+    <w:next w:val="Normal"/>
+    <w:link w:val="Overskrift5Tegn"/>
+    <w:uiPriority w:val="9"/>
+    <w:unhideWhenUsed/>
+    <w:qFormat/>
+    <w:rsid w:val="003B4B5D"/>
+    <w:pPr>
+      <w:keepNext/>
+      <w:keepLines/>
+      <w:spacing w:before="40" w:after="0"/>
+      <w:outlineLvl w:val="4"/>
+    </w:pPr>
+    <w:rPr>
+      <w:rFonts w:asciiTheme="majorHAnsi" w:eastAsiaTheme="majorEastAsia" w:hAnsiTheme="majorHAnsi" w:cstheme="majorBidi"/>
+      <w:color w:val="2E74B5" w:themeColor="accent1" w:themeShade="BF"/>
+    </w:rPr>
+  </w:style>
   <w:style w:type="character" w:default="1" w:styleId="Standardskrifttypeiafsnit">
     <w:name w:val="Default Paragraph Font"/>
     <w:uiPriority w:val="1"/>
@@ -590,6 +2406,75 @@
       <w:iCs/>
       <w:color w:val="2E74B5" w:themeColor="accent1" w:themeShade="BF"/>
     </w:rPr>
+  </w:style>
+  <w:style w:type="character" w:customStyle="1" w:styleId="Overskrift5Tegn">
+    <w:name w:val="Overskrift 5 Tegn"/>
+    <w:basedOn w:val="Standardskrifttypeiafsnit"/>
+    <w:link w:val="Overskrift5"/>
+    <w:uiPriority w:val="9"/>
+    <w:rsid w:val="003B4B5D"/>
+    <w:rPr>
+      <w:rFonts w:asciiTheme="majorHAnsi" w:eastAsiaTheme="majorEastAsia" w:hAnsiTheme="majorHAnsi" w:cstheme="majorBidi"/>
+      <w:color w:val="2E74B5" w:themeColor="accent1" w:themeShade="BF"/>
+    </w:rPr>
+  </w:style>
+  <w:style w:type="paragraph" w:styleId="Fodnotetekst">
+    <w:name w:val="footnote text"/>
+    <w:basedOn w:val="Normal"/>
+    <w:link w:val="FodnotetekstTegn"/>
+    <w:uiPriority w:val="99"/>
+    <w:semiHidden/>
+    <w:unhideWhenUsed/>
+    <w:rsid w:val="00DB71F2"/>
+    <w:pPr>
+      <w:spacing w:after="0" w:line="240" w:lineRule="auto"/>
+    </w:pPr>
+    <w:rPr>
+      <w:sz w:val="20"/>
+      <w:szCs w:val="20"/>
+    </w:rPr>
+  </w:style>
+  <w:style w:type="character" w:customStyle="1" w:styleId="FodnotetekstTegn">
+    <w:name w:val="Fodnotetekst Tegn"/>
+    <w:basedOn w:val="Standardskrifttypeiafsnit"/>
+    <w:link w:val="Fodnotetekst"/>
+    <w:uiPriority w:val="99"/>
+    <w:semiHidden/>
+    <w:rsid w:val="00DB71F2"/>
+    <w:rPr>
+      <w:sz w:val="20"/>
+      <w:szCs w:val="20"/>
+    </w:rPr>
+  </w:style>
+  <w:style w:type="character" w:styleId="Fodnotehenvisning">
+    <w:name w:val="footnote reference"/>
+    <w:basedOn w:val="Standardskrifttypeiafsnit"/>
+    <w:uiPriority w:val="99"/>
+    <w:semiHidden/>
+    <w:unhideWhenUsed/>
+    <w:rsid w:val="00DB71F2"/>
+    <w:rPr>
+      <w:vertAlign w:val="superscript"/>
+    </w:rPr>
+  </w:style>
+  <w:style w:type="table" w:styleId="Tabel-Gitter">
+    <w:name w:val="Table Grid"/>
+    <w:basedOn w:val="Tabel-Normal"/>
+    <w:uiPriority w:val="39"/>
+    <w:rsid w:val="00BE66C4"/>
+    <w:pPr>
+      <w:spacing w:after="0" w:line="240" w:lineRule="auto"/>
+    </w:pPr>
+    <w:tblPr>
+      <w:tblBorders>
+        <w:top w:val="single" w:sz="4" w:space="0" w:color="auto"/>
+        <w:left w:val="single" w:sz="4" w:space="0" w:color="auto"/>
+        <w:bottom w:val="single" w:sz="4" w:space="0" w:color="auto"/>
+        <w:right w:val="single" w:sz="4" w:space="0" w:color="auto"/>
+        <w:insideH w:val="single" w:sz="4" w:space="0" w:color="auto"/>
+        <w:insideV w:val="single" w:sz="4" w:space="0" w:color="auto"/>
+      </w:tblBorders>
+    </w:tblPr>
   </w:style>
 </w:styles>
 </file>
@@ -853,4 +2738,16 @@
     </a:ext>
   </a:extLst>
 </a:theme>
+</file>
+
+<file path=customXml/item1.xml><?xml version="1.0" encoding="utf-8"?>
+<b:Sources xmlns:b="http://schemas.openxmlformats.org/officeDocument/2006/bibliography" xmlns="http://schemas.openxmlformats.org/officeDocument/2006/bibliography" SelectedStyle="\APASixthEditionOfficeOnline.xsl" StyleName="APA" Version="6"/>
+</file>
+
+<file path=customXml/itemProps1.xml><?xml version="1.0" encoding="utf-8"?>
+<ds:datastoreItem xmlns:ds="http://schemas.openxmlformats.org/officeDocument/2006/customXml" ds:itemID="{33685661-DE73-41E9-B523-3CC909FE04C9}">
+  <ds:schemaRefs>
+    <ds:schemaRef ds:uri="http://schemas.openxmlformats.org/officeDocument/2006/bibliography"/>
+  </ds:schemaRefs>
+</ds:datastoreItem>
 </file>
</xml_diff>